<commit_message>
Added skills to about page and other updates
</commit_message>
<xml_diff>
--- a/client/src/documents/Resume - Roberto J. Rodriguez.docx
+++ b/client/src/documents/Resume - Roberto J. Rodriguez.docx
@@ -297,7 +297,7 @@
           <w:rtl w:val="0"/>
           <w:lang w:val="en-US"/>
         </w:rPr>
-        <w:t xml:space="preserve">, PostgreSQL, Flask, Bootstrap </w:t>
+        <w:t>, PostgreSQL, Flask</w:t>
       </w:r>
     </w:p>
     <w:p>
@@ -320,7 +320,7 @@
       </w:pPr>
       <w:r>
         <w:rPr>
-          <w:rStyle w:val="None"/>
+          <w:rStyle w:val="None A"/>
           <w:rFonts w:ascii="Proxima Nova" w:hAnsi="Proxima Nova"/>
           <w:b w:val="1"/>
           <w:bCs w:val="1"/>
@@ -402,25 +402,25 @@
       </w:r>
       <w:r>
         <w:rPr>
-          <w:rStyle w:val="Hyperlink.1"/>
+          <w:rStyle w:val="Hyperlink.0"/>
         </w:rPr>
         <w:fldChar w:fldCharType="begin" w:fldLock="0"/>
       </w:r>
       <w:r>
         <w:rPr>
-          <w:rStyle w:val="Hyperlink.1"/>
+          <w:rStyle w:val="Hyperlink.0"/>
         </w:rPr>
         <w:instrText xml:space="preserve"> HYPERLINK "https://github.com/robertojrodriguez21/finance-tracker"</w:instrText>
       </w:r>
       <w:r>
         <w:rPr>
-          <w:rStyle w:val="Hyperlink.1"/>
+          <w:rStyle w:val="Hyperlink.0"/>
         </w:rPr>
         <w:fldChar w:fldCharType="separate" w:fldLock="0"/>
       </w:r>
       <w:r>
         <w:rPr>
-          <w:rStyle w:val="Hyperlink.1"/>
+          <w:rStyle w:val="Hyperlink.0"/>
           <w:rtl w:val="0"/>
         </w:rPr>
         <w:t>GitHub</w:t>
@@ -457,7 +457,7 @@
       </w:pPr>
       <w:r>
         <w:rPr>
-          <w:rStyle w:val="None"/>
+          <w:rStyle w:val="None A"/>
           <w:rFonts w:ascii="Proxima Nova" w:hAnsi="Proxima Nova"/>
           <w:rtl w:val="0"/>
           <w:lang w:val="en-US"/>
@@ -483,7 +483,7 @@
       </w:pPr>
       <w:r>
         <w:rPr>
-          <w:rStyle w:val="None"/>
+          <w:rStyle w:val="None A"/>
           <w:rFonts w:ascii="Proxima Nova" w:hAnsi="Proxima Nova"/>
           <w:rtl w:val="0"/>
           <w:lang w:val="en-US"/>
@@ -532,25 +532,25 @@
       </w:r>
       <w:r>
         <w:rPr>
-          <w:rStyle w:val="Hyperlink.1"/>
+          <w:rStyle w:val="Hyperlink.0"/>
         </w:rPr>
         <w:fldChar w:fldCharType="begin" w:fldLock="0"/>
       </w:r>
       <w:r>
         <w:rPr>
-          <w:rStyle w:val="Hyperlink.1"/>
+          <w:rStyle w:val="Hyperlink.0"/>
         </w:rPr>
         <w:instrText xml:space="preserve"> HYPERLINK "https://github.com/robertojrodriguez21/wish-list"</w:instrText>
       </w:r>
       <w:r>
         <w:rPr>
-          <w:rStyle w:val="Hyperlink.1"/>
+          <w:rStyle w:val="Hyperlink.0"/>
         </w:rPr>
         <w:fldChar w:fldCharType="separate" w:fldLock="0"/>
       </w:r>
       <w:r>
         <w:rPr>
-          <w:rStyle w:val="Hyperlink.1"/>
+          <w:rStyle w:val="Hyperlink.0"/>
           <w:rtl w:val="0"/>
         </w:rPr>
         <w:t>GitHub</w:t>
@@ -587,7 +587,7 @@
       </w:pPr>
       <w:r>
         <w:rPr>
-          <w:rStyle w:val="None"/>
+          <w:rStyle w:val="None A"/>
           <w:rFonts w:ascii="Proxima Nova" w:hAnsi="Proxima Nova"/>
           <w:rtl w:val="0"/>
           <w:lang w:val="en-US"/>
@@ -613,7 +613,7 @@
       </w:pPr>
       <w:r>
         <w:rPr>
-          <w:rStyle w:val="None"/>
+          <w:rStyle w:val="None A"/>
           <w:rFonts w:ascii="Proxima Nova" w:hAnsi="Proxima Nova"/>
           <w:rtl w:val="0"/>
           <w:lang w:val="en-US"/>
@@ -737,7 +737,7 @@
       </w:pPr>
       <w:r>
         <w:rPr>
-          <w:rStyle w:val="None"/>
+          <w:rStyle w:val="None A"/>
           <w:rFonts w:ascii="Proxima Nova" w:hAnsi="Proxima Nova"/>
           <w:rtl w:val="0"/>
           <w:lang w:val="en-US"/>
@@ -763,7 +763,7 @@
       </w:pPr>
       <w:r>
         <w:rPr>
-          <w:rStyle w:val="None"/>
+          <w:rStyle w:val="None A"/>
           <w:rFonts w:ascii="Proxima Nova" w:hAnsi="Proxima Nova"/>
           <w:rtl w:val="0"/>
           <w:lang w:val="en-US"/>
@@ -829,7 +829,7 @@
       </w:pPr>
       <w:r>
         <w:rPr>
-          <w:rStyle w:val="None"/>
+          <w:rStyle w:val="None A"/>
           <w:rFonts w:ascii="Proxima Nova" w:hAnsi="Proxima Nova"/>
           <w:rtl w:val="0"/>
           <w:lang w:val="en-US"/>
@@ -963,7 +963,7 @@
       </w:pPr>
       <w:r>
         <w:rPr>
-          <w:rStyle w:val="None"/>
+          <w:rStyle w:val="None A"/>
           <w:rFonts w:ascii="Proxima Nova" w:hAnsi="Proxima Nova"/>
           <w:rtl w:val="0"/>
           <w:lang w:val="en-US"/>
@@ -1910,20 +1910,8 @@
       </w:numPr>
     </w:pPr>
   </w:style>
-  <w:style w:type="character" w:styleId="Hyperlink.1">
-    <w:name w:val="Hyperlink.1"/>
-    <w:basedOn w:val="Hyperlink"/>
-    <w:next w:val="Hyperlink.1"/>
-    <w:rPr>
-      <w:outline w:val="0"/>
-      <w:color w:val="0000ff"/>
-      <w:u w:val="single" w:color="0000ff"/>
-      <w14:textFill>
-        <w14:solidFill>
-          <w14:srgbClr w14:val="0000FF"/>
-        </w14:solidFill>
-      </w14:textFill>
-    </w:rPr>
+  <w:style w:type="character" w:styleId="None A">
+    <w:name w:val="None A"/>
   </w:style>
   <w:style w:type="numbering" w:styleId="Imported Style 2">
     <w:name w:val="Imported Style 2"/>

</xml_diff>